<commit_message>
Pruebas de consejo sectorial del 19/10/2018
</commit_message>
<xml_diff>
--- a/Pruebas/PruebasConsejoSectorial.docx
+++ b/Pruebas/PruebasConsejoSectorial.docx
@@ -1011,7 +1011,14 @@
                 <w:rFonts w:cs="Arial"/>
                 <w:szCs w:val="20"/>
               </w:rPr>
-              <w:t>Si cumple</w:t>
+              <w:t>No</w:t>
+            </w:r>
+            <w:r>
+              <w:rPr>
+                <w:rFonts w:cs="Arial"/>
+                <w:szCs w:val="20"/>
+              </w:rPr>
+              <w:t xml:space="preserve"> cumple</w:t>
             </w:r>
           </w:p>
         </w:tc>
@@ -1064,342 +1071,498 @@
               </w:rPr>
               <w:t>consejo sectorial</w:t>
             </w:r>
+          </w:p>
+        </w:tc>
+        <w:tc>
+          <w:tcPr>
+            <w:tcW w:w="1683" w:type="pct"/>
+            <w:gridSpan w:val="2"/>
+          </w:tcPr>
+          <w:p>
+            <w:pPr>
+              <w:spacing w:line="240" w:lineRule="auto"/>
+              <w:rPr>
+                <w:rFonts w:cs="Arial"/>
+                <w:i/>
+              </w:rPr>
+            </w:pPr>
+            <w:r>
+              <w:rPr>
+                <w:rFonts w:cs="Arial"/>
+                <w:i/>
+              </w:rPr>
+              <w:t xml:space="preserve">En la pantalla mostrada en el punto 3, dar </w:t>
+            </w:r>
+            <w:proofErr w:type="spellStart"/>
+            <w:r>
+              <w:rPr>
+                <w:rFonts w:cs="Arial"/>
+                <w:i/>
+              </w:rPr>
+              <w:t>click</w:t>
+            </w:r>
+            <w:proofErr w:type="spellEnd"/>
+            <w:r>
+              <w:rPr>
+                <w:rFonts w:cs="Arial"/>
+                <w:i/>
+              </w:rPr>
+              <w:t xml:space="preserve"> en el botón de editar y modificar algún campo</w:t>
+            </w:r>
+          </w:p>
+        </w:tc>
+        <w:tc>
+          <w:tcPr>
+            <w:tcW w:w="1254" w:type="pct"/>
+          </w:tcPr>
+          <w:p>
+            <w:pPr>
+              <w:rPr>
+                <w:rFonts w:cs="Arial"/>
+                <w:i/>
+              </w:rPr>
+            </w:pPr>
+            <w:r>
+              <w:rPr>
+                <w:rFonts w:cs="Arial"/>
+                <w:i/>
+              </w:rPr>
+              <w:t>Se debe guardar el cambio realizado</w:t>
+            </w:r>
+          </w:p>
+        </w:tc>
+        <w:tc>
+          <w:tcPr>
+            <w:tcW w:w="840" w:type="pct"/>
+            <w:vAlign w:val="center"/>
+          </w:tcPr>
+          <w:p>
+            <w:pPr>
+              <w:spacing w:line="240" w:lineRule="auto"/>
+              <w:rPr>
+                <w:rFonts w:cs="Arial"/>
+                <w:szCs w:val="20"/>
+              </w:rPr>
+            </w:pPr>
+            <w:r>
+              <w:rPr>
+                <w:rFonts w:cs="Arial"/>
+                <w:szCs w:val="20"/>
+              </w:rPr>
+              <w:t>No</w:t>
+            </w:r>
+            <w:r>
+              <w:rPr>
+                <w:rFonts w:cs="Arial"/>
+                <w:szCs w:val="20"/>
+              </w:rPr>
+              <w:t xml:space="preserve"> cumple</w:t>
+            </w:r>
+          </w:p>
+        </w:tc>
+      </w:tr>
+      <w:tr>
+        <w:tc>
+          <w:tcPr>
+            <w:tcW w:w="308" w:type="pct"/>
+            <w:vAlign w:val="center"/>
+          </w:tcPr>
+          <w:p>
+            <w:pPr>
+              <w:spacing w:line="240" w:lineRule="auto"/>
+              <w:jc w:val="center"/>
+              <w:rPr>
+                <w:rFonts w:cs="Arial"/>
+                <w:i/>
+                <w:szCs w:val="20"/>
+              </w:rPr>
+            </w:pPr>
+            <w:r>
+              <w:rPr>
+                <w:rFonts w:cs="Arial"/>
+                <w:i/>
+                <w:szCs w:val="20"/>
+              </w:rPr>
+              <w:t>5</w:t>
+            </w:r>
+          </w:p>
+        </w:tc>
+        <w:tc>
+          <w:tcPr>
+            <w:tcW w:w="914" w:type="pct"/>
+          </w:tcPr>
+          <w:p>
+            <w:pPr>
+              <w:rPr>
+                <w:rFonts w:cs="Arial"/>
+              </w:rPr>
+            </w:pPr>
+            <w:r>
+              <w:rPr>
+                <w:rFonts w:cs="Arial"/>
+              </w:rPr>
+              <w:t>Deshabilitar usuarios para instituciones</w:t>
+            </w:r>
+          </w:p>
+        </w:tc>
+        <w:tc>
+          <w:tcPr>
+            <w:tcW w:w="1683" w:type="pct"/>
+            <w:gridSpan w:val="2"/>
+          </w:tcPr>
+          <w:p>
+            <w:pPr>
+              <w:spacing w:line="240" w:lineRule="auto"/>
+              <w:rPr>
+                <w:rFonts w:cs="Arial"/>
+              </w:rPr>
+            </w:pPr>
+            <w:r>
+              <w:rPr>
+                <w:rFonts w:cs="Arial"/>
+              </w:rPr>
+              <w:t>En la</w:t>
+            </w:r>
+            <w:r>
+              <w:rPr>
+                <w:rFonts w:cs="Arial"/>
+              </w:rPr>
+              <w:t xml:space="preserve"> pantalla mostrada en el punto 4</w:t>
+            </w:r>
+            <w:r>
+              <w:rPr>
+                <w:rFonts w:cs="Arial"/>
+              </w:rPr>
+              <w:t>,</w:t>
+            </w:r>
+            <w:r>
+              <w:rPr>
+                <w:rFonts w:cs="Arial"/>
+              </w:rPr>
+              <w:t xml:space="preserve"> no se tiene ningún campo para poder deshabilitar al usuario (debería haber un proceso para ejecutar con las actividades o propuestas que tenga asignada aún)</w:t>
+            </w:r>
+            <w:r>
+              <w:rPr>
+                <w:rFonts w:cs="Arial"/>
+              </w:rPr>
+              <w:t xml:space="preserve"> </w:t>
+            </w:r>
+          </w:p>
+        </w:tc>
+        <w:tc>
+          <w:tcPr>
+            <w:tcW w:w="1254" w:type="pct"/>
+          </w:tcPr>
+          <w:p>
+            <w:pPr>
+              <w:rPr>
+                <w:rFonts w:cs="Arial"/>
+                <w:i/>
+              </w:rPr>
+            </w:pPr>
+            <w:r>
+              <w:rPr>
+                <w:rFonts w:cs="Arial"/>
+                <w:i/>
+              </w:rPr>
+              <w:t>Se debe deshabilitar al usuario y reasignar los procesos que este procesando o que tenga a cargo</w:t>
+            </w:r>
+          </w:p>
+        </w:tc>
+        <w:tc>
+          <w:tcPr>
+            <w:tcW w:w="840" w:type="pct"/>
+            <w:vAlign w:val="center"/>
+          </w:tcPr>
+          <w:p>
+            <w:pPr>
+              <w:spacing w:line="240" w:lineRule="auto"/>
+              <w:jc w:val="center"/>
+              <w:rPr>
+                <w:rFonts w:cs="Arial"/>
+                <w:szCs w:val="20"/>
+              </w:rPr>
+            </w:pPr>
+            <w:r>
+              <w:rPr>
+                <w:rFonts w:cs="Arial"/>
+                <w:szCs w:val="20"/>
+              </w:rPr>
+              <w:t>No cumple</w:t>
+            </w:r>
+          </w:p>
+        </w:tc>
+      </w:tr>
+      <w:tr>
+        <w:tc>
+          <w:tcPr>
+            <w:tcW w:w="308" w:type="pct"/>
+            <w:vAlign w:val="center"/>
+          </w:tcPr>
+          <w:p>
+            <w:pPr>
+              <w:spacing w:line="240" w:lineRule="auto"/>
+              <w:jc w:val="center"/>
+              <w:rPr>
+                <w:rFonts w:cs="Arial"/>
+                <w:i/>
+                <w:szCs w:val="20"/>
+              </w:rPr>
+            </w:pPr>
+            <w:r>
+              <w:rPr>
+                <w:rFonts w:cs="Arial"/>
+                <w:i/>
+                <w:szCs w:val="20"/>
+              </w:rPr>
+              <w:t>6</w:t>
+            </w:r>
+          </w:p>
+        </w:tc>
+        <w:tc>
+          <w:tcPr>
+            <w:tcW w:w="914" w:type="pct"/>
+          </w:tcPr>
+          <w:p>
+            <w:pPr>
+              <w:jc w:val="center"/>
+              <w:rPr>
+                <w:rFonts w:cs="Arial"/>
+              </w:rPr>
+            </w:pPr>
+            <w:r>
+              <w:rPr>
+                <w:rFonts w:cs="Arial"/>
+              </w:rPr>
+              <w:t>Administrar propuestas desestimadas</w:t>
+            </w:r>
+          </w:p>
+        </w:tc>
+        <w:tc>
+          <w:tcPr>
+            <w:tcW w:w="1683" w:type="pct"/>
+            <w:gridSpan w:val="2"/>
+          </w:tcPr>
+          <w:p>
+            <w:pPr>
+              <w:spacing w:line="240" w:lineRule="auto"/>
+              <w:rPr>
+                <w:rFonts w:cs="Arial"/>
+              </w:rPr>
+            </w:pPr>
+            <w:r>
+              <w:rPr>
+                <w:rFonts w:cs="Arial"/>
+              </w:rPr>
+              <w:t xml:space="preserve">Después de ingresar como consejo sectorial, </w:t>
+            </w:r>
+            <w:r>
+              <w:rPr>
+                <w:rFonts w:cs="Arial"/>
+              </w:rPr>
+              <w:t xml:space="preserve">dar </w:t>
+            </w:r>
+            <w:proofErr w:type="spellStart"/>
+            <w:r>
+              <w:rPr>
+                <w:rFonts w:cs="Arial"/>
+              </w:rPr>
+              <w:t>click</w:t>
+            </w:r>
+            <w:proofErr w:type="spellEnd"/>
+            <w:r>
+              <w:rPr>
+                <w:rFonts w:cs="Arial"/>
+              </w:rPr>
+              <w:t xml:space="preserve"> en propuestas desestimadas</w:t>
+            </w:r>
+          </w:p>
+        </w:tc>
+        <w:tc>
+          <w:tcPr>
+            <w:tcW w:w="1254" w:type="pct"/>
+          </w:tcPr>
+          <w:p>
+            <w:pPr>
+              <w:rPr>
+                <w:rFonts w:cs="Arial"/>
+                <w:i/>
+              </w:rPr>
+            </w:pPr>
+            <w:r>
+              <w:rPr>
+                <w:rFonts w:cs="Arial"/>
+                <w:i/>
+              </w:rPr>
+              <w:t xml:space="preserve">Se debe poder administrar la propuesta </w:t>
+            </w:r>
+            <w:r>
+              <w:rPr>
+                <w:rFonts w:cs="Arial"/>
+                <w:i/>
+              </w:rPr>
+              <w:t>desestimada</w:t>
+            </w:r>
+          </w:p>
+        </w:tc>
+        <w:tc>
+          <w:tcPr>
+            <w:tcW w:w="840" w:type="pct"/>
+            <w:vAlign w:val="center"/>
+          </w:tcPr>
+          <w:p>
+            <w:pPr>
+              <w:spacing w:line="240" w:lineRule="auto"/>
+              <w:jc w:val="center"/>
+              <w:rPr>
+                <w:rFonts w:cs="Arial"/>
+                <w:szCs w:val="20"/>
+              </w:rPr>
+            </w:pPr>
+            <w:r>
+              <w:rPr>
+                <w:rFonts w:cs="Arial"/>
+                <w:szCs w:val="20"/>
+              </w:rPr>
+              <w:t>No cumple</w:t>
+            </w:r>
+          </w:p>
+        </w:tc>
+      </w:tr>
+      <w:tr>
+        <w:tc>
+          <w:tcPr>
+            <w:tcW w:w="308" w:type="pct"/>
+            <w:vAlign w:val="center"/>
+          </w:tcPr>
+          <w:p>
+            <w:pPr>
+              <w:spacing w:line="240" w:lineRule="auto"/>
+              <w:jc w:val="center"/>
+              <w:rPr>
+                <w:rFonts w:cs="Arial"/>
+                <w:i/>
+                <w:szCs w:val="20"/>
+              </w:rPr>
+            </w:pPr>
+            <w:r>
+              <w:rPr>
+                <w:rFonts w:cs="Arial"/>
+                <w:i/>
+                <w:szCs w:val="20"/>
+              </w:rPr>
+              <w:t>7</w:t>
+            </w:r>
+          </w:p>
+        </w:tc>
+        <w:tc>
+          <w:tcPr>
+            <w:tcW w:w="914" w:type="pct"/>
+          </w:tcPr>
+          <w:p>
+            <w:pPr>
+              <w:rPr>
+                <w:rFonts w:cs="Arial"/>
+              </w:rPr>
+            </w:pPr>
+            <w:r>
+              <w:rPr>
+                <w:rFonts w:cs="Arial"/>
+              </w:rPr>
+              <w:t>Administrar propuestas en conflicto</w:t>
+            </w:r>
+          </w:p>
+        </w:tc>
+        <w:tc>
+          <w:tcPr>
+            <w:tcW w:w="1683" w:type="pct"/>
+            <w:gridSpan w:val="2"/>
+          </w:tcPr>
+          <w:p>
+            <w:pPr>
+              <w:spacing w:line="240" w:lineRule="auto"/>
+              <w:rPr>
+                <w:rFonts w:cs="Arial"/>
+              </w:rPr>
+            </w:pPr>
+            <w:r>
+              <w:rPr>
+                <w:rFonts w:cs="Arial"/>
+              </w:rPr>
+              <w:t xml:space="preserve">Después de ingresar como consejo sectorial, dar </w:t>
+            </w:r>
+            <w:proofErr w:type="spellStart"/>
+            <w:r>
+              <w:rPr>
+                <w:rFonts w:cs="Arial"/>
+              </w:rPr>
+              <w:t>click</w:t>
+            </w:r>
+            <w:proofErr w:type="spellEnd"/>
+            <w:r>
+              <w:rPr>
+                <w:rFonts w:cs="Arial"/>
+              </w:rPr>
+              <w:t xml:space="preserve"> en propuestas</w:t>
+            </w:r>
+            <w:r>
+              <w:rPr>
+                <w:rFonts w:cs="Arial"/>
+              </w:rPr>
+              <w:t xml:space="preserve"> en conflicto</w:t>
+            </w:r>
+          </w:p>
+        </w:tc>
+        <w:tc>
+          <w:tcPr>
+            <w:tcW w:w="1254" w:type="pct"/>
+          </w:tcPr>
+          <w:p>
+            <w:pPr>
+              <w:rPr>
+                <w:rFonts w:cs="Arial"/>
+                <w:i/>
+              </w:rPr>
+            </w:pPr>
+            <w:r>
+              <w:rPr>
+                <w:rFonts w:cs="Arial"/>
+                <w:i/>
+              </w:rPr>
+              <w:t>Se debe poder administrar la propuesta</w:t>
+            </w:r>
+            <w:r>
+              <w:rPr>
+                <w:rFonts w:cs="Arial"/>
+                <w:i/>
+              </w:rPr>
+              <w:t xml:space="preserve"> en conflicto</w:t>
+            </w:r>
+          </w:p>
+        </w:tc>
+        <w:tc>
+          <w:tcPr>
+            <w:tcW w:w="840" w:type="pct"/>
+            <w:vAlign w:val="center"/>
+          </w:tcPr>
+          <w:p>
+            <w:pPr>
+              <w:spacing w:line="240" w:lineRule="auto"/>
+              <w:jc w:val="center"/>
+              <w:rPr>
+                <w:rFonts w:cs="Arial"/>
+                <w:szCs w:val="20"/>
+              </w:rPr>
+            </w:pPr>
+            <w:r>
+              <w:rPr>
+                <w:rFonts w:cs="Arial"/>
+                <w:szCs w:val="20"/>
+              </w:rPr>
+              <w:t>No cumple</w:t>
+            </w:r>
             <w:bookmarkStart w:id="0" w:name="_GoBack"/>
             <w:bookmarkEnd w:id="0"/>
-          </w:p>
-        </w:tc>
-        <w:tc>
-          <w:tcPr>
-            <w:tcW w:w="1683" w:type="pct"/>
-            <w:gridSpan w:val="2"/>
-          </w:tcPr>
-          <w:p>
-            <w:pPr>
-              <w:spacing w:line="240" w:lineRule="auto"/>
-              <w:rPr>
-                <w:rFonts w:cs="Arial"/>
-                <w:i/>
-              </w:rPr>
-            </w:pPr>
-            <w:r>
-              <w:rPr>
-                <w:rFonts w:cs="Arial"/>
-                <w:i/>
-              </w:rPr>
-              <w:t xml:space="preserve">En la pantalla mostrada en el punto 3, dar </w:t>
-            </w:r>
-            <w:proofErr w:type="spellStart"/>
-            <w:r>
-              <w:rPr>
-                <w:rFonts w:cs="Arial"/>
-                <w:i/>
-              </w:rPr>
-              <w:t>click</w:t>
-            </w:r>
-            <w:proofErr w:type="spellEnd"/>
-            <w:r>
-              <w:rPr>
-                <w:rFonts w:cs="Arial"/>
-                <w:i/>
-              </w:rPr>
-              <w:t xml:space="preserve"> en el botón de editar y modificar algún campo</w:t>
-            </w:r>
-          </w:p>
-        </w:tc>
-        <w:tc>
-          <w:tcPr>
-            <w:tcW w:w="1254" w:type="pct"/>
-          </w:tcPr>
-          <w:p>
-            <w:pPr>
-              <w:rPr>
-                <w:rFonts w:cs="Arial"/>
-                <w:i/>
-              </w:rPr>
-            </w:pPr>
-            <w:r>
-              <w:rPr>
-                <w:rFonts w:cs="Arial"/>
-                <w:i/>
-              </w:rPr>
-              <w:t>Se debe guardar el cambio realizado</w:t>
-            </w:r>
-          </w:p>
-        </w:tc>
-        <w:tc>
-          <w:tcPr>
-            <w:tcW w:w="840" w:type="pct"/>
-            <w:vAlign w:val="center"/>
-          </w:tcPr>
-          <w:p>
-            <w:pPr>
-              <w:spacing w:line="240" w:lineRule="auto"/>
-              <w:rPr>
-                <w:rFonts w:cs="Arial"/>
-                <w:szCs w:val="20"/>
-              </w:rPr>
-            </w:pPr>
-            <w:r>
-              <w:rPr>
-                <w:rFonts w:cs="Arial"/>
-                <w:szCs w:val="20"/>
-              </w:rPr>
-              <w:t>No</w:t>
-            </w:r>
-            <w:r>
-              <w:rPr>
-                <w:rFonts w:cs="Arial"/>
-                <w:szCs w:val="20"/>
-              </w:rPr>
-              <w:t xml:space="preserve"> cumple</w:t>
-            </w:r>
-          </w:p>
-        </w:tc>
-      </w:tr>
-      <w:tr>
-        <w:tc>
-          <w:tcPr>
-            <w:tcW w:w="308" w:type="pct"/>
-            <w:vAlign w:val="center"/>
-          </w:tcPr>
-          <w:p>
-            <w:pPr>
-              <w:spacing w:line="240" w:lineRule="auto"/>
-              <w:jc w:val="center"/>
-              <w:rPr>
-                <w:rFonts w:cs="Arial"/>
-                <w:i/>
-                <w:szCs w:val="20"/>
-              </w:rPr>
-            </w:pPr>
-            <w:r>
-              <w:rPr>
-                <w:rFonts w:cs="Arial"/>
-                <w:i/>
-                <w:szCs w:val="20"/>
-              </w:rPr>
-              <w:t>5</w:t>
-            </w:r>
-          </w:p>
-        </w:tc>
-        <w:tc>
-          <w:tcPr>
-            <w:tcW w:w="914" w:type="pct"/>
-          </w:tcPr>
-          <w:p>
-            <w:pPr>
-              <w:rPr>
-                <w:rFonts w:cs="Arial"/>
-              </w:rPr>
-            </w:pPr>
-          </w:p>
-        </w:tc>
-        <w:tc>
-          <w:tcPr>
-            <w:tcW w:w="1683" w:type="pct"/>
-            <w:gridSpan w:val="2"/>
-          </w:tcPr>
-          <w:p>
-            <w:pPr>
-              <w:spacing w:line="240" w:lineRule="auto"/>
-              <w:rPr>
-                <w:rFonts w:cs="Arial"/>
-              </w:rPr>
-            </w:pPr>
-          </w:p>
-        </w:tc>
-        <w:tc>
-          <w:tcPr>
-            <w:tcW w:w="1254" w:type="pct"/>
-          </w:tcPr>
-          <w:p>
-            <w:pPr>
-              <w:rPr>
-                <w:rFonts w:cs="Arial"/>
-                <w:i/>
-              </w:rPr>
-            </w:pPr>
-          </w:p>
-        </w:tc>
-        <w:tc>
-          <w:tcPr>
-            <w:tcW w:w="840" w:type="pct"/>
-            <w:vAlign w:val="center"/>
-          </w:tcPr>
-          <w:p>
-            <w:pPr>
-              <w:spacing w:line="240" w:lineRule="auto"/>
-              <w:jc w:val="center"/>
-              <w:rPr>
-                <w:rFonts w:cs="Arial"/>
-                <w:szCs w:val="20"/>
-              </w:rPr>
-            </w:pPr>
-          </w:p>
-        </w:tc>
-      </w:tr>
-      <w:tr>
-        <w:tc>
-          <w:tcPr>
-            <w:tcW w:w="308" w:type="pct"/>
-            <w:vAlign w:val="center"/>
-          </w:tcPr>
-          <w:p>
-            <w:pPr>
-              <w:spacing w:line="240" w:lineRule="auto"/>
-              <w:jc w:val="center"/>
-              <w:rPr>
-                <w:rFonts w:cs="Arial"/>
-                <w:i/>
-                <w:szCs w:val="20"/>
-              </w:rPr>
-            </w:pPr>
-            <w:r>
-              <w:rPr>
-                <w:rFonts w:cs="Arial"/>
-                <w:i/>
-                <w:szCs w:val="20"/>
-              </w:rPr>
-              <w:t>6</w:t>
-            </w:r>
-          </w:p>
-        </w:tc>
-        <w:tc>
-          <w:tcPr>
-            <w:tcW w:w="914" w:type="pct"/>
-          </w:tcPr>
-          <w:p>
-            <w:pPr>
-              <w:jc w:val="center"/>
-              <w:rPr>
-                <w:rFonts w:cs="Arial"/>
-              </w:rPr>
-            </w:pPr>
-          </w:p>
-        </w:tc>
-        <w:tc>
-          <w:tcPr>
-            <w:tcW w:w="1683" w:type="pct"/>
-            <w:gridSpan w:val="2"/>
-          </w:tcPr>
-          <w:p>
-            <w:pPr>
-              <w:spacing w:line="240" w:lineRule="auto"/>
-              <w:rPr>
-                <w:rFonts w:cs="Arial"/>
-              </w:rPr>
-            </w:pPr>
-          </w:p>
-        </w:tc>
-        <w:tc>
-          <w:tcPr>
-            <w:tcW w:w="1254" w:type="pct"/>
-          </w:tcPr>
-          <w:p>
-            <w:pPr>
-              <w:rPr>
-                <w:rFonts w:cs="Arial"/>
-                <w:i/>
-              </w:rPr>
-            </w:pPr>
-          </w:p>
-        </w:tc>
-        <w:tc>
-          <w:tcPr>
-            <w:tcW w:w="840" w:type="pct"/>
-            <w:vAlign w:val="center"/>
-          </w:tcPr>
-          <w:p>
-            <w:pPr>
-              <w:spacing w:line="240" w:lineRule="auto"/>
-              <w:jc w:val="center"/>
-              <w:rPr>
-                <w:rFonts w:cs="Arial"/>
-                <w:szCs w:val="20"/>
-              </w:rPr>
-            </w:pPr>
-          </w:p>
-        </w:tc>
-      </w:tr>
-      <w:tr>
-        <w:tc>
-          <w:tcPr>
-            <w:tcW w:w="308" w:type="pct"/>
-            <w:vAlign w:val="center"/>
-          </w:tcPr>
-          <w:p>
-            <w:pPr>
-              <w:spacing w:line="240" w:lineRule="auto"/>
-              <w:jc w:val="center"/>
-              <w:rPr>
-                <w:rFonts w:cs="Arial"/>
-                <w:i/>
-                <w:szCs w:val="20"/>
-              </w:rPr>
-            </w:pPr>
-            <w:r>
-              <w:rPr>
-                <w:rFonts w:cs="Arial"/>
-                <w:i/>
-                <w:szCs w:val="20"/>
-              </w:rPr>
-              <w:t>7</w:t>
-            </w:r>
-          </w:p>
-        </w:tc>
-        <w:tc>
-          <w:tcPr>
-            <w:tcW w:w="914" w:type="pct"/>
-          </w:tcPr>
-          <w:p>
-            <w:pPr>
-              <w:rPr>
-                <w:rFonts w:cs="Arial"/>
-              </w:rPr>
-            </w:pPr>
-          </w:p>
-        </w:tc>
-        <w:tc>
-          <w:tcPr>
-            <w:tcW w:w="1683" w:type="pct"/>
-            <w:gridSpan w:val="2"/>
-          </w:tcPr>
-          <w:p>
-            <w:pPr>
-              <w:spacing w:line="240" w:lineRule="auto"/>
-              <w:rPr>
-                <w:rFonts w:cs="Arial"/>
-              </w:rPr>
-            </w:pPr>
-          </w:p>
-        </w:tc>
-        <w:tc>
-          <w:tcPr>
-            <w:tcW w:w="1254" w:type="pct"/>
-          </w:tcPr>
-          <w:p>
-            <w:pPr>
-              <w:rPr>
-                <w:rFonts w:cs="Arial"/>
-                <w:i/>
-              </w:rPr>
-            </w:pPr>
-          </w:p>
-        </w:tc>
-        <w:tc>
-          <w:tcPr>
-            <w:tcW w:w="840" w:type="pct"/>
-            <w:vAlign w:val="center"/>
-          </w:tcPr>
-          <w:p>
-            <w:pPr>
-              <w:spacing w:line="240" w:lineRule="auto"/>
-              <w:jc w:val="center"/>
-              <w:rPr>
-                <w:rFonts w:cs="Arial"/>
-                <w:szCs w:val="20"/>
-              </w:rPr>
-            </w:pPr>
           </w:p>
         </w:tc>
       </w:tr>

</xml_diff>